<commit_message>
Update Documentazione del Progetto.docx
</commit_message>
<xml_diff>
--- a/MED/doc/Documentazione del Progetto.docx
+++ b/MED/doc/Documentazione del Progetto.docx
@@ -1,6 +1,6 @@
 
 <file path=word/document.xml><?xml version="1.0" encoding="utf-8"?>
-<w:document xmlns:wpc="http://schemas.microsoft.com/office/word/2010/wordprocessingCanvas" xmlns:cx="http://schemas.microsoft.com/office/drawing/2014/chartex" xmlns:mc="http://schemas.openxmlformats.org/markup-compatibility/2006" xmlns:o="urn:schemas-microsoft-com:office:office" xmlns:r="http://schemas.openxmlformats.org/officeDocument/2006/relationships" xmlns:m="http://schemas.openxmlformats.org/officeDocument/2006/math" xmlns:v="urn:schemas-microsoft-com:vml" xmlns:wp14="http://schemas.microsoft.com/office/word/2010/wordprocessingDrawing" xmlns:wp="http://schemas.openxmlformats.org/drawingml/2006/wordprocessingDrawing" xmlns:w10="urn:schemas-microsoft-com:office:word" xmlns:w="http://schemas.openxmlformats.org/wordprocessingml/2006/main" xmlns:w14="http://schemas.microsoft.com/office/word/2010/wordml" xmlns:w15="http://schemas.microsoft.com/office/word/2012/wordml" xmlns:w16se="http://schemas.microsoft.com/office/word/2015/wordml/symex" xmlns:wpg="http://schemas.microsoft.com/office/word/2010/wordprocessingGroup" xmlns:wpi="http://schemas.microsoft.com/office/word/2010/wordprocessingInk" xmlns:wne="http://schemas.microsoft.com/office/word/2006/wordml" xmlns:wps="http://schemas.microsoft.com/office/word/2010/wordprocessingShape" mc:Ignorable="w14 w15 w16se wp14">
+<w:document xmlns:wpc="http://schemas.microsoft.com/office/word/2010/wordprocessingCanvas" xmlns:cx="http://schemas.microsoft.com/office/drawing/2014/chartex" xmlns:cx1="http://schemas.microsoft.com/office/drawing/2015/9/8/chartex" xmlns:cx2="http://schemas.microsoft.com/office/drawing/2015/10/21/chartex" xmlns:cx3="http://schemas.microsoft.com/office/drawing/2016/5/9/chartex" xmlns:cx4="http://schemas.microsoft.com/office/drawing/2016/5/10/chartex" xmlns:cx5="http://schemas.microsoft.com/office/drawing/2016/5/11/chartex" xmlns:cx6="http://schemas.microsoft.com/office/drawing/2016/5/12/chartex" xmlns:cx7="http://schemas.microsoft.com/office/drawing/2016/5/13/chartex" xmlns:cx8="http://schemas.microsoft.com/office/drawing/2016/5/14/chartex" xmlns:mc="http://schemas.openxmlformats.org/markup-compatibility/2006" xmlns:aink="http://schemas.microsoft.com/office/drawing/2016/ink" xmlns:am3d="http://schemas.microsoft.com/office/drawing/2017/model3d" xmlns:o="urn:schemas-microsoft-com:office:office" xmlns:oel="http://schemas.microsoft.com/office/2019/extlst" xmlns:r="http://schemas.openxmlformats.org/officeDocument/2006/relationships" xmlns:m="http://schemas.openxmlformats.org/officeDocument/2006/math" xmlns:v="urn:schemas-microsoft-com:vml" xmlns:wp14="http://schemas.microsoft.com/office/word/2010/wordprocessingDrawing" xmlns:wp="http://schemas.openxmlformats.org/drawingml/2006/wordprocessingDrawing" xmlns:w10="urn:schemas-microsoft-com:office:word" xmlns:w="http://schemas.openxmlformats.org/wordprocessingml/2006/main" xmlns:w14="http://schemas.microsoft.com/office/word/2010/wordml" xmlns:w15="http://schemas.microsoft.com/office/word/2012/wordml" xmlns:w16cex="http://schemas.microsoft.com/office/word/2018/wordml/cex" xmlns:w16cid="http://schemas.microsoft.com/office/word/2016/wordml/cid" xmlns:w16="http://schemas.microsoft.com/office/word/2018/wordml" xmlns:w16sdtdh="http://schemas.microsoft.com/office/word/2020/wordml/sdtdatahash" xmlns:w16se="http://schemas.microsoft.com/office/word/2015/wordml/symex" xmlns:wpg="http://schemas.microsoft.com/office/word/2010/wordprocessingGroup" xmlns:wpi="http://schemas.microsoft.com/office/word/2010/wordprocessingInk" xmlns:wne="http://schemas.microsoft.com/office/word/2006/wordml" xmlns:wps="http://schemas.microsoft.com/office/word/2010/wordprocessingShape" mc:Ignorable="w14 w15 w16se w16cid w16 w16cex w16sdtdh wp14">
   <w:body>
     <w:p>
       <w:pPr>
@@ -366,27 +366,64 @@
         <w:t>ne del progetto sono stati</w:t>
       </w:r>
       <w:r>
+        <w:t xml:space="preserve"> GitHub</w:t>
+      </w:r>
+      <w:r>
+        <w:t xml:space="preserve"> e</w:t>
+      </w:r>
+      <w:r>
+        <w:t xml:space="preserve"> l’applicazione GitHub desktop</w:t>
+      </w:r>
+      <w:r>
+        <w:t>.</w:t>
+      </w:r>
+    </w:p>
+    <w:p>
+      <w:pPr>
+        <w:pStyle w:val="Paragrafoelenco"/>
+        <w:spacing w:after="0" w:line="276" w:lineRule="auto"/>
+        <w:jc w:val="both"/>
+      </w:pPr>
+      <w:r>
+        <w:t xml:space="preserve">Inizialmente le operazioni di </w:t>
+      </w:r>
+      <w:proofErr w:type="spellStart"/>
+      <w:r>
+        <w:t>commit</w:t>
+      </w:r>
+      <w:proofErr w:type="spellEnd"/>
+      <w:r>
+        <w:t xml:space="preserve"> sono state eseguite direttamente sul </w:t>
+      </w:r>
+      <w:proofErr w:type="spellStart"/>
+      <w:r>
+        <w:t>main</w:t>
+      </w:r>
+      <w:proofErr w:type="spellEnd"/>
+      <w:r>
         <w:t xml:space="preserve"> </w:t>
       </w:r>
       <w:proofErr w:type="spellStart"/>
       <w:r>
-        <w:t>GitHub</w:t>
+        <w:t>branch</w:t>
       </w:r>
       <w:proofErr w:type="spellEnd"/>
       <w:r>
-        <w:t xml:space="preserve"> e</w:t>
-      </w:r>
-      <w:r>
-        <w:t xml:space="preserve"> l’applicazione </w:t>
+        <w:t xml:space="preserve">, ma successivamente abbiamo iniziato a gestire gli aggiornamenti del codice attraverso l’apertura di </w:t>
       </w:r>
       <w:proofErr w:type="spellStart"/>
       <w:r>
-        <w:t>GitHub</w:t>
+        <w:t>branch</w:t>
       </w:r>
       <w:proofErr w:type="spellEnd"/>
       <w:r>
-        <w:t xml:space="preserve"> desktop</w:t>
-      </w:r>
+        <w:t xml:space="preserve"> e l’utilizzo di pull </w:t>
+      </w:r>
+      <w:proofErr w:type="spellStart"/>
+      <w:r>
+        <w:t>request</w:t>
+      </w:r>
+      <w:proofErr w:type="spellEnd"/>
       <w:r>
         <w:t>.</w:t>
       </w:r>
@@ -398,111 +435,56 @@
         <w:jc w:val="both"/>
       </w:pPr>
       <w:r>
-        <w:t xml:space="preserve">Inizialmente le operazioni di </w:t>
+        <w:t xml:space="preserve">Nel corso dell’implementazione alcuni errori e problematiche inattese sono state notificate e susseguentemente gestite attraverso l’utilizzo delle </w:t>
       </w:r>
       <w:proofErr w:type="spellStart"/>
       <w:r>
-        <w:t>commit</w:t>
+        <w:t>issues</w:t>
       </w:r>
       <w:proofErr w:type="spellEnd"/>
       <w:r>
-        <w:t xml:space="preserve"> sono state eseguite direttamente sul </w:t>
+        <w:t xml:space="preserve">; </w:t>
+      </w:r>
+    </w:p>
+    <w:p>
+      <w:pPr>
+        <w:pStyle w:val="Paragrafoelenco"/>
+        <w:spacing w:after="0" w:line="276" w:lineRule="auto"/>
+        <w:jc w:val="both"/>
+      </w:pPr>
+      <w:r>
+        <w:t>queste sono state aperte dal componente del team che riscontrava il problema e assegnate</w:t>
+      </w:r>
+      <w:r>
+        <w:t xml:space="preserve"> da parte dello SCRUM master</w:t>
+      </w:r>
+      <w:r>
+        <w:t xml:space="preserve"> a uno o più</w:t>
+      </w:r>
+      <w:r>
+        <w:t xml:space="preserve"> membri in grado di completare la richiesta.</w:t>
+      </w:r>
+    </w:p>
+    <w:p>
+      <w:pPr>
+        <w:pStyle w:val="Paragrafoelenco"/>
+        <w:spacing w:after="0" w:line="276" w:lineRule="auto"/>
+        <w:jc w:val="both"/>
+      </w:pPr>
+      <w:r>
+        <w:t xml:space="preserve">Per monitorare lo stato di avanzamento dei pacchetti di lavoro è stata utilizzata una </w:t>
       </w:r>
       <w:proofErr w:type="spellStart"/>
       <w:r>
-        <w:t>main</w:t>
+        <w:t>kanban</w:t>
       </w:r>
       <w:proofErr w:type="spellEnd"/>
       <w:r>
-        <w:t xml:space="preserve"> </w:t>
-      </w:r>
-      <w:proofErr w:type="spellStart"/>
-      <w:r>
-        <w:t>branch</w:t>
-      </w:r>
-      <w:proofErr w:type="spellEnd"/>
-      <w:r>
-        <w:t xml:space="preserve">, ma successivamente abbiamo iniziato a gestire gli aggiornamenti del codice attraverso l’apertura di </w:t>
-      </w:r>
-      <w:proofErr w:type="spellStart"/>
-      <w:r>
-        <w:t>branch</w:t>
-      </w:r>
-      <w:proofErr w:type="spellEnd"/>
-      <w:r>
-        <w:t xml:space="preserve"> e l’utilizzo di pull </w:t>
-      </w:r>
-      <w:proofErr w:type="spellStart"/>
-      <w:r>
-        <w:t>request</w:t>
-      </w:r>
-      <w:proofErr w:type="spellEnd"/>
-      <w:r>
-        <w:t>.</w:t>
-      </w:r>
-    </w:p>
-    <w:p>
-      <w:pPr>
-        <w:pStyle w:val="Paragrafoelenco"/>
-        <w:spacing w:after="0" w:line="276" w:lineRule="auto"/>
-        <w:jc w:val="both"/>
-      </w:pPr>
-      <w:r>
-        <w:t xml:space="preserve">Nel corso dell’implementazione alcuni errori e problematiche inattese sono state notificate e susseguentemente gestite attraverso l’utilizzo delle </w:t>
-      </w:r>
-      <w:proofErr w:type="spellStart"/>
-      <w:r>
-        <w:t>issues</w:t>
-      </w:r>
-      <w:proofErr w:type="spellEnd"/>
-      <w:r>
-        <w:t xml:space="preserve">; </w:t>
-      </w:r>
-    </w:p>
-    <w:p>
-      <w:pPr>
-        <w:pStyle w:val="Paragrafoelenco"/>
-        <w:spacing w:after="0" w:line="276" w:lineRule="auto"/>
-        <w:jc w:val="both"/>
-      </w:pPr>
-      <w:r>
-        <w:t>queste sono state aperte dal componente del team che riscontrava il problema e assegnate</w:t>
-      </w:r>
-      <w:r>
-        <w:t xml:space="preserve"> da parte dello SCRUM master</w:t>
-      </w:r>
-      <w:r>
-        <w:t xml:space="preserve"> a uno o più</w:t>
-      </w:r>
-      <w:r>
-        <w:t xml:space="preserve"> membri in grado di completare la richiesta.</w:t>
-      </w:r>
-    </w:p>
-    <w:p>
-      <w:pPr>
-        <w:pStyle w:val="Paragrafoelenco"/>
-        <w:spacing w:after="0" w:line="276" w:lineRule="auto"/>
-        <w:jc w:val="both"/>
-      </w:pPr>
-      <w:r>
-        <w:t xml:space="preserve">Per monitorare lo stato di avanzamento dei pacchetti di lavoro è stata utilizzata una </w:t>
-      </w:r>
-      <w:proofErr w:type="spellStart"/>
-      <w:r>
-        <w:t>kanban</w:t>
-      </w:r>
-      <w:proofErr w:type="spellEnd"/>
-      <w:r>
         <w:t xml:space="preserve"> board</w:t>
       </w:r>
       <w:r>
-        <w:t xml:space="preserve">, aggiornata progressivamente ogni qual volta veniva raggiunta una </w:t>
-      </w:r>
-      <w:proofErr w:type="spellStart"/>
-      <w:r>
-        <w:t>milestone</w:t>
-      </w:r>
-      <w:proofErr w:type="spellEnd"/>
+        <w:t>, aggiornata progressivamente ogni qual volta veniva raggiunta una milestone</w:t>
+      </w:r>
       <w:r>
         <w:t>.</w:t>
       </w:r>
@@ -736,15 +718,7 @@
         <w:t>L’organizzazione dello spr</w:t>
       </w:r>
       <w:r>
-        <w:t xml:space="preserve">int </w:t>
-      </w:r>
-      <w:proofErr w:type="spellStart"/>
-      <w:r>
-        <w:t>backlog</w:t>
-      </w:r>
-      <w:proofErr w:type="spellEnd"/>
-      <w:r>
-        <w:t xml:space="preserve"> è stata comunque generalmente rispettata, essendo stata ideata per permettere il lavoro parallelo e collaborativo sui differenti componenti del software.</w:t>
+        <w:t>int backlog è stata comunque generalmente rispettata, essendo stata ideata per permettere il lavoro parallelo e collaborativo sui differenti componenti del software.</w:t>
       </w:r>
       <w:r>
         <w:t xml:space="preserve"> </w:t>
@@ -2153,6 +2127,33 @@
       <w:pPr>
         <w:pStyle w:val="Paragrafoelenco"/>
         <w:ind w:left="0"/>
+        <w:rPr>
+          <w:vertAlign w:val="superscript"/>
+        </w:rPr>
+      </w:pPr>
+    </w:p>
+    <w:p>
+      <w:pPr>
+        <w:pStyle w:val="Paragrafoelenco"/>
+        <w:ind w:left="0"/>
+        <w:rPr>
+          <w:vertAlign w:val="superscript"/>
+        </w:rPr>
+      </w:pPr>
+    </w:p>
+    <w:p>
+      <w:pPr>
+        <w:pStyle w:val="Paragrafoelenco"/>
+        <w:ind w:left="0"/>
+        <w:rPr>
+          <w:vertAlign w:val="superscript"/>
+        </w:rPr>
+      </w:pPr>
+    </w:p>
+    <w:p>
+      <w:pPr>
+        <w:pStyle w:val="Paragrafoelenco"/>
+        <w:ind w:left="0"/>
       </w:pPr>
     </w:p>
     <w:p>
@@ -2171,6 +2172,7 @@
           <w:bCs/>
           <w:color w:val="4472C4" w:themeColor="accent1"/>
         </w:rPr>
+        <w:lastRenderedPageBreak/>
         <w:t>8</w:t>
       </w:r>
       <w:r>
@@ -2210,35 +2212,520 @@
           <w:rFonts w:cstheme="minorHAnsi"/>
           <w:color w:val="000000" w:themeColor="text1"/>
         </w:rPr>
-        <w:t xml:space="preserve">, assicurando che la classe possa avere una sola istanza al suo </w:t>
+        <w:t>, assicurando che la classe possa avere una sola istanza al suo interno. Questo risultato è ottenuto mediante l'uso di un'unica istanza privata, un costruttore privato e, infine, un metodo pubblico che consente di richiamare l'istanza</w:t>
       </w:r>
       <w:r>
         <w:rPr>
           <w:rFonts w:cstheme="minorHAnsi"/>
           <w:color w:val="000000" w:themeColor="text1"/>
         </w:rPr>
-        <w:lastRenderedPageBreak/>
-        <w:t>interno. Questo risultato è ottenuto mediante l'uso di un'unica istanza privata, un costruttore privato e, infine, un metodo pubblico che consente di richiamare l'istanza</w:t>
+        <w:t xml:space="preserve"> quando necessario</w:t>
       </w:r>
       <w:r>
         <w:rPr>
           <w:rFonts w:cstheme="minorHAnsi"/>
           <w:color w:val="000000" w:themeColor="text1"/>
         </w:rPr>
-        <w:t xml:space="preserve"> quando necessario</w:t>
-      </w:r>
-      <w:r>
+        <w:t>.</w:t>
+      </w:r>
+    </w:p>
+    <w:bookmarkEnd w:id="0"/>
+    <w:p>
+      <w:pPr>
+        <w:pStyle w:val="Paragrafoelenco"/>
+        <w:ind w:left="0"/>
+      </w:pPr>
+    </w:p>
+    <w:p>
+      <w:pPr>
+        <w:pStyle w:val="Paragrafoelenco"/>
+        <w:ind w:left="708"/>
+        <w:rPr>
+          <w:b/>
+          <w:bCs/>
+          <w:color w:val="4472C4" w:themeColor="accent1"/>
+        </w:rPr>
+      </w:pPr>
+      <w:r>
+        <w:rPr>
+          <w:b/>
+          <w:bCs/>
+          <w:color w:val="4472C4" w:themeColor="accent1"/>
+        </w:rPr>
+        <w:t>8</w:t>
+      </w:r>
+      <w:r>
+        <w:rPr>
+          <w:b/>
+          <w:bCs/>
+          <w:color w:val="4472C4" w:themeColor="accent1"/>
+        </w:rPr>
+        <w:t>.</w:t>
+      </w:r>
+      <w:r>
+        <w:rPr>
+          <w:b/>
+          <w:bCs/>
+          <w:color w:val="4472C4" w:themeColor="accent1"/>
+        </w:rPr>
+        <w:t>2</w:t>
+      </w:r>
+      <w:r>
+        <w:rPr>
+          <w:b/>
+          <w:bCs/>
+          <w:color w:val="4472C4" w:themeColor="accent1"/>
+        </w:rPr>
+        <w:t xml:space="preserve"> </w:t>
+      </w:r>
+      <w:r>
+        <w:rPr>
+          <w:b/>
+          <w:bCs/>
+          <w:color w:val="4472C4" w:themeColor="accent1"/>
+        </w:rPr>
+        <w:t>Metriche</w:t>
+      </w:r>
+    </w:p>
+    <w:p>
+      <w:pPr>
+        <w:pStyle w:val="Paragrafoelenco"/>
+        <w:ind w:left="1416"/>
+        <w:jc w:val="both"/>
         <w:rPr>
           <w:rFonts w:cstheme="minorHAnsi"/>
           <w:color w:val="000000" w:themeColor="text1"/>
         </w:rPr>
+      </w:pPr>
+      <w:r>
+        <w:rPr>
+          <w:rFonts w:cstheme="minorHAnsi"/>
+          <w:color w:val="000000" w:themeColor="text1"/>
+        </w:rPr>
+        <w:t>Analizzando il codice con il tool Structure101 Studio si trovano i seguenti risultati:</w:t>
+      </w:r>
+      <w:r>
+        <w:rPr>
+          <w:rFonts w:cstheme="minorHAnsi"/>
+          <w:color w:val="000000" w:themeColor="text1"/>
+        </w:rPr>
+        <w:t xml:space="preserve"> </w:t>
+      </w:r>
+    </w:p>
+    <w:p>
+      <w:pPr>
+        <w:pStyle w:val="Paragrafoelenco"/>
+        <w:numPr>
+          <w:ilvl w:val="0"/>
+          <w:numId w:val="9"/>
+        </w:numPr>
+        <w:jc w:val="both"/>
+        <w:rPr>
+          <w:rFonts w:cstheme="minorHAnsi"/>
+        </w:rPr>
+      </w:pPr>
+      <w:r>
+        <w:rPr>
+          <w:rFonts w:cstheme="minorHAnsi"/>
+        </w:rPr>
+        <w:t xml:space="preserve">Percentuale di </w:t>
+      </w:r>
+      <w:proofErr w:type="spellStart"/>
+      <w:r>
+        <w:rPr>
+          <w:rFonts w:cstheme="minorHAnsi"/>
+        </w:rPr>
+        <w:t>tangled</w:t>
+      </w:r>
+      <w:proofErr w:type="spellEnd"/>
+      <w:r>
+        <w:rPr>
+          <w:rFonts w:cstheme="minorHAnsi"/>
+        </w:rPr>
+        <w:t xml:space="preserve"> (intreccio) bassa. </w:t>
+      </w:r>
+      <w:proofErr w:type="spellStart"/>
+      <w:r>
+        <w:rPr>
+          <w:rFonts w:cstheme="minorHAnsi"/>
+        </w:rPr>
+        <w:t>Tangled</w:t>
+      </w:r>
+      <w:proofErr w:type="spellEnd"/>
+      <w:r>
+        <w:rPr>
+          <w:rFonts w:cstheme="minorHAnsi"/>
+        </w:rPr>
+        <w:t xml:space="preserve"> indica quanto il codice è interconnesso e complesso, se è basso significa che i componenti sono chiaramente separati e con relazioni ben definite.</w:t>
+      </w:r>
+    </w:p>
+    <w:p>
+      <w:pPr>
+        <w:pStyle w:val="Paragrafoelenco"/>
+        <w:numPr>
+          <w:ilvl w:val="0"/>
+          <w:numId w:val="9"/>
+        </w:numPr>
+        <w:jc w:val="both"/>
+        <w:rPr>
+          <w:rFonts w:cstheme="minorHAnsi"/>
+        </w:rPr>
+      </w:pPr>
+      <w:r>
+        <w:rPr>
+          <w:rFonts w:cstheme="minorHAnsi"/>
+        </w:rPr>
+        <w:t xml:space="preserve">Percentuale di </w:t>
+      </w:r>
+      <w:proofErr w:type="spellStart"/>
+      <w:r>
+        <w:rPr>
+          <w:rFonts w:cstheme="minorHAnsi"/>
+        </w:rPr>
+        <w:t>fat</w:t>
+      </w:r>
+      <w:proofErr w:type="spellEnd"/>
+      <w:r>
+        <w:rPr>
+          <w:rFonts w:cstheme="minorHAnsi"/>
+        </w:rPr>
+        <w:t xml:space="preserve"> (grasso) quasi inesistente. </w:t>
+      </w:r>
+      <w:proofErr w:type="spellStart"/>
+      <w:r>
+        <w:rPr>
+          <w:rFonts w:cstheme="minorHAnsi"/>
+        </w:rPr>
+        <w:t>Fat</w:t>
+      </w:r>
+      <w:proofErr w:type="spellEnd"/>
+      <w:r>
+        <w:rPr>
+          <w:rFonts w:cstheme="minorHAnsi"/>
+        </w:rPr>
+        <w:t xml:space="preserve"> indica la complessità dei singoli componenti del codice, se è basso significa che i componenti sono snelli e concentrati su singole responsabilità.</w:t>
+      </w:r>
+    </w:p>
+    <w:p>
+      <w:pPr>
+        <w:ind w:left="1416"/>
+        <w:jc w:val="both"/>
+        <w:rPr>
+          <w:rFonts w:cstheme="minorHAnsi"/>
+        </w:rPr>
+      </w:pPr>
+      <w:r>
+        <w:rPr>
+          <w:rFonts w:cstheme="minorHAnsi"/>
+        </w:rPr>
+        <w:t xml:space="preserve">Dall’analisi risulta che il codice è abbastanza ben strutturato e con dipendenze chiare. Questo lo rende più facile da gestire, estendere, manutenere e correggere. Inoltre occorre specificare che il package più intrecciato è </w:t>
+      </w:r>
+      <w:proofErr w:type="spellStart"/>
+      <w:proofErr w:type="gramStart"/>
+      <w:r>
+        <w:rPr>
+          <w:rFonts w:cstheme="minorHAnsi"/>
+        </w:rPr>
+        <w:t>jooq.generated</w:t>
+      </w:r>
+      <w:proofErr w:type="spellEnd"/>
+      <w:proofErr w:type="gramEnd"/>
+      <w:r>
+        <w:rPr>
+          <w:rFonts w:cstheme="minorHAnsi"/>
+        </w:rPr>
+        <w:t xml:space="preserve">, quindi codice generato automaticamente per l’utilizzo di </w:t>
+      </w:r>
+      <w:proofErr w:type="spellStart"/>
+      <w:r>
+        <w:rPr>
+          <w:rFonts w:cstheme="minorHAnsi"/>
+        </w:rPr>
+        <w:t>jooq</w:t>
+      </w:r>
+      <w:proofErr w:type="spellEnd"/>
+      <w:r>
+        <w:rPr>
+          <w:rFonts w:cstheme="minorHAnsi"/>
+        </w:rPr>
         <w:t>.</w:t>
       </w:r>
     </w:p>
-    <w:bookmarkEnd w:id="0"/>
     <w:p>
       <w:pPr>
         <w:ind w:left="360"/>
+        <w:rPr>
+          <w:vertAlign w:val="superscript"/>
+        </w:rPr>
+      </w:pPr>
+      <w:r>
+        <w:rPr>
+          <w:b/>
+          <w:noProof/>
+          <w:color w:val="4472C4" w:themeColor="accent1"/>
+          <w:sz w:val="28"/>
+        </w:rPr>
+        <w:drawing>
+          <wp:anchor distT="0" distB="0" distL="114300" distR="114300" simplePos="0" relativeHeight="251660288" behindDoc="0" locked="0" layoutInCell="1" allowOverlap="1" wp14:anchorId="2B9319D1" wp14:editId="145948DE">
+            <wp:simplePos x="0" y="0"/>
+            <wp:positionH relativeFrom="column">
+              <wp:posOffset>2514600</wp:posOffset>
+            </wp:positionH>
+            <wp:positionV relativeFrom="paragraph">
+              <wp:posOffset>158115</wp:posOffset>
+            </wp:positionV>
+            <wp:extent cx="2773045" cy="1422400"/>
+            <wp:effectExtent l="0" t="0" r="8255" b="6350"/>
+            <wp:wrapSquare wrapText="bothSides"/>
+            <wp:docPr id="1386856795" name="Immagine 2"/>
+            <wp:cNvGraphicFramePr>
+              <a:graphicFrameLocks xmlns:a="http://schemas.openxmlformats.org/drawingml/2006/main" noChangeAspect="1"/>
+            </wp:cNvGraphicFramePr>
+            <a:graphic xmlns:a="http://schemas.openxmlformats.org/drawingml/2006/main">
+              <a:graphicData uri="http://schemas.openxmlformats.org/drawingml/2006/picture">
+                <pic:pic xmlns:pic="http://schemas.openxmlformats.org/drawingml/2006/picture">
+                  <pic:nvPicPr>
+                    <pic:cNvPr id="0" name="Picture 2"/>
+                    <pic:cNvPicPr>
+                      <a:picLocks noChangeAspect="1" noChangeArrowheads="1"/>
+                    </pic:cNvPicPr>
+                  </pic:nvPicPr>
+                  <pic:blipFill>
+                    <a:blip r:embed="rId11">
+                      <a:extLst>
+                        <a:ext uri="{28A0092B-C50C-407E-A947-70E740481C1C}">
+                          <a14:useLocalDpi xmlns:a14="http://schemas.microsoft.com/office/drawing/2010/main" val="0"/>
+                        </a:ext>
+                      </a:extLst>
+                    </a:blip>
+                    <a:srcRect/>
+                    <a:stretch>
+                      <a:fillRect/>
+                    </a:stretch>
+                  </pic:blipFill>
+                  <pic:spPr bwMode="auto">
+                    <a:xfrm>
+                      <a:off x="0" y="0"/>
+                      <a:ext cx="2773045" cy="1422400"/>
+                    </a:xfrm>
+                    <a:prstGeom prst="rect">
+                      <a:avLst/>
+                    </a:prstGeom>
+                    <a:noFill/>
+                    <a:ln>
+                      <a:noFill/>
+                    </a:ln>
+                  </pic:spPr>
+                </pic:pic>
+              </a:graphicData>
+            </a:graphic>
+            <wp14:sizeRelH relativeFrom="margin">
+              <wp14:pctWidth>0</wp14:pctWidth>
+            </wp14:sizeRelH>
+            <wp14:sizeRelV relativeFrom="margin">
+              <wp14:pctHeight>0</wp14:pctHeight>
+            </wp14:sizeRelV>
+          </wp:anchor>
+        </w:drawing>
+      </w:r>
+      <w:r>
+        <w:rPr>
+          <w:b/>
+          <w:noProof/>
+          <w:color w:val="4472C4" w:themeColor="accent1"/>
+          <w:sz w:val="28"/>
+        </w:rPr>
+        <w:drawing>
+          <wp:anchor distT="0" distB="0" distL="114300" distR="114300" simplePos="0" relativeHeight="251659264" behindDoc="0" locked="0" layoutInCell="1" allowOverlap="1" wp14:anchorId="7F5C8A6C" wp14:editId="32DB2C8C">
+            <wp:simplePos x="0" y="0"/>
+            <wp:positionH relativeFrom="column">
+              <wp:posOffset>440055</wp:posOffset>
+            </wp:positionH>
+            <wp:positionV relativeFrom="paragraph">
+              <wp:posOffset>160020</wp:posOffset>
+            </wp:positionV>
+            <wp:extent cx="1798955" cy="1790700"/>
+            <wp:effectExtent l="0" t="0" r="0" b="0"/>
+            <wp:wrapSquare wrapText="bothSides"/>
+            <wp:docPr id="652008711" name="Immagine 1"/>
+            <wp:cNvGraphicFramePr>
+              <a:graphicFrameLocks xmlns:a="http://schemas.openxmlformats.org/drawingml/2006/main" noChangeAspect="1"/>
+            </wp:cNvGraphicFramePr>
+            <a:graphic xmlns:a="http://schemas.openxmlformats.org/drawingml/2006/main">
+              <a:graphicData uri="http://schemas.openxmlformats.org/drawingml/2006/picture">
+                <pic:pic xmlns:pic="http://schemas.openxmlformats.org/drawingml/2006/picture">
+                  <pic:nvPicPr>
+                    <pic:cNvPr id="0" name="Picture 1"/>
+                    <pic:cNvPicPr>
+                      <a:picLocks noChangeAspect="1" noChangeArrowheads="1"/>
+                    </pic:cNvPicPr>
+                  </pic:nvPicPr>
+                  <pic:blipFill>
+                    <a:blip r:embed="rId12">
+                      <a:extLst>
+                        <a:ext uri="{28A0092B-C50C-407E-A947-70E740481C1C}">
+                          <a14:useLocalDpi xmlns:a14="http://schemas.microsoft.com/office/drawing/2010/main" val="0"/>
+                        </a:ext>
+                      </a:extLst>
+                    </a:blip>
+                    <a:srcRect/>
+                    <a:stretch>
+                      <a:fillRect/>
+                    </a:stretch>
+                  </pic:blipFill>
+                  <pic:spPr bwMode="auto">
+                    <a:xfrm>
+                      <a:off x="0" y="0"/>
+                      <a:ext cx="1798955" cy="1790700"/>
+                    </a:xfrm>
+                    <a:prstGeom prst="rect">
+                      <a:avLst/>
+                    </a:prstGeom>
+                    <a:noFill/>
+                    <a:ln>
+                      <a:noFill/>
+                    </a:ln>
+                  </pic:spPr>
+                </pic:pic>
+              </a:graphicData>
+            </a:graphic>
+            <wp14:sizeRelH relativeFrom="margin">
+              <wp14:pctWidth>0</wp14:pctWidth>
+            </wp14:sizeRelH>
+            <wp14:sizeRelV relativeFrom="margin">
+              <wp14:pctHeight>0</wp14:pctHeight>
+            </wp14:sizeRelV>
+          </wp:anchor>
+        </w:drawing>
+      </w:r>
+    </w:p>
+    <w:p>
+      <w:pPr>
+        <w:ind w:left="360"/>
+        <w:rPr>
+          <w:vertAlign w:val="superscript"/>
+        </w:rPr>
+      </w:pPr>
+    </w:p>
+    <w:p>
+      <w:pPr>
+        <w:ind w:left="360"/>
+        <w:rPr>
+          <w:vertAlign w:val="superscript"/>
+        </w:rPr>
+      </w:pPr>
+    </w:p>
+    <w:p>
+      <w:pPr>
+        <w:ind w:left="360"/>
+        <w:rPr>
+          <w:vertAlign w:val="superscript"/>
+        </w:rPr>
+      </w:pPr>
+    </w:p>
+    <w:p>
+      <w:pPr>
+        <w:ind w:left="360"/>
+        <w:rPr>
+          <w:vertAlign w:val="superscript"/>
+        </w:rPr>
+      </w:pPr>
+    </w:p>
+    <w:p>
+      <w:pPr>
+        <w:ind w:left="360"/>
+        <w:rPr>
+          <w:vertAlign w:val="superscript"/>
+        </w:rPr>
+      </w:pPr>
+      <w:r>
+        <w:rPr>
+          <w:b/>
+          <w:noProof/>
+          <w:color w:val="4472C4" w:themeColor="accent1"/>
+          <w:sz w:val="28"/>
+        </w:rPr>
+        <w:drawing>
+          <wp:anchor distT="0" distB="0" distL="114300" distR="114300" simplePos="0" relativeHeight="251661312" behindDoc="0" locked="0" layoutInCell="1" allowOverlap="1" wp14:anchorId="6F60C6F7" wp14:editId="01532337">
+            <wp:simplePos x="0" y="0"/>
+            <wp:positionH relativeFrom="column">
+              <wp:posOffset>2492375</wp:posOffset>
+            </wp:positionH>
+            <wp:positionV relativeFrom="paragraph">
+              <wp:posOffset>226060</wp:posOffset>
+            </wp:positionV>
+            <wp:extent cx="3510280" cy="298450"/>
+            <wp:effectExtent l="0" t="0" r="0" b="6350"/>
+            <wp:wrapSquare wrapText="bothSides"/>
+            <wp:docPr id="1963977398" name="Immagine 3"/>
+            <wp:cNvGraphicFramePr>
+              <a:graphicFrameLocks xmlns:a="http://schemas.openxmlformats.org/drawingml/2006/main" noChangeAspect="1"/>
+            </wp:cNvGraphicFramePr>
+            <a:graphic xmlns:a="http://schemas.openxmlformats.org/drawingml/2006/main">
+              <a:graphicData uri="http://schemas.openxmlformats.org/drawingml/2006/picture">
+                <pic:pic xmlns:pic="http://schemas.openxmlformats.org/drawingml/2006/picture">
+                  <pic:nvPicPr>
+                    <pic:cNvPr id="0" name="Picture 3"/>
+                    <pic:cNvPicPr>
+                      <a:picLocks noChangeAspect="1" noChangeArrowheads="1"/>
+                    </pic:cNvPicPr>
+                  </pic:nvPicPr>
+                  <pic:blipFill>
+                    <a:blip r:embed="rId13">
+                      <a:extLst>
+                        <a:ext uri="{28A0092B-C50C-407E-A947-70E740481C1C}">
+                          <a14:useLocalDpi xmlns:a14="http://schemas.microsoft.com/office/drawing/2010/main" val="0"/>
+                        </a:ext>
+                      </a:extLst>
+                    </a:blip>
+                    <a:srcRect/>
+                    <a:stretch>
+                      <a:fillRect/>
+                    </a:stretch>
+                  </pic:blipFill>
+                  <pic:spPr bwMode="auto">
+                    <a:xfrm>
+                      <a:off x="0" y="0"/>
+                      <a:ext cx="3510280" cy="298450"/>
+                    </a:xfrm>
+                    <a:prstGeom prst="rect">
+                      <a:avLst/>
+                    </a:prstGeom>
+                    <a:noFill/>
+                    <a:ln>
+                      <a:noFill/>
+                    </a:ln>
+                  </pic:spPr>
+                </pic:pic>
+              </a:graphicData>
+            </a:graphic>
+            <wp14:sizeRelH relativeFrom="margin">
+              <wp14:pctWidth>0</wp14:pctWidth>
+            </wp14:sizeRelH>
+            <wp14:sizeRelV relativeFrom="margin">
+              <wp14:pctHeight>0</wp14:pctHeight>
+            </wp14:sizeRelV>
+          </wp:anchor>
+        </w:drawing>
+      </w:r>
+    </w:p>
+    <w:p>
+      <w:pPr>
+        <w:ind w:left="360"/>
+        <w:rPr>
+          <w:vertAlign w:val="superscript"/>
+        </w:rPr>
+      </w:pPr>
+    </w:p>
+    <w:p>
+      <w:pPr>
+        <w:rPr>
+          <w:vertAlign w:val="superscript"/>
+        </w:rPr>
+      </w:pPr>
+    </w:p>
+    <w:p>
+      <w:pPr>
         <w:rPr>
           <w:vertAlign w:val="superscript"/>
         </w:rPr>
@@ -2275,15 +2762,7 @@
         <w:jc w:val="both"/>
       </w:pPr>
       <w:r>
-        <w:t xml:space="preserve">Il </w:t>
-      </w:r>
-      <w:proofErr w:type="spellStart"/>
-      <w:r>
-        <w:t>testing</w:t>
-      </w:r>
-      <w:proofErr w:type="spellEnd"/>
-      <w:r>
-        <w:t xml:space="preserve"> del software è stato effettuato in concomitanza con la scrittura del codice, al fine di assicurarsi che gli elementi integrati progressivamente nel programma operassero correttamente secondo le specifiche funzionali.</w:t>
+        <w:t>Il testing del software è stato effettuato in concomitanza con la scrittura del codice, al fine di assicurarsi che gli elementi integrati progressivamente nel programma operassero correttamente secondo le specifiche funzionali.</w:t>
       </w:r>
     </w:p>
     <w:p>
@@ -2360,7 +2839,15 @@
         <w:jc w:val="both"/>
       </w:pPr>
       <w:r>
-        <w:t>le classi di test scritte in questo modo coprono ognuna tra il 50 e il 90% del totale delle righe di codice delle rispettive classi, un coverage che è stato ritenuto soddisfacente dal team;</w:t>
+        <w:t xml:space="preserve">le classi di test </w:t>
+      </w:r>
+      <w:proofErr w:type="gramStart"/>
+      <w:r>
+        <w:t>scritte in questo modo</w:t>
+      </w:r>
+      <w:proofErr w:type="gramEnd"/>
+      <w:r>
+        <w:t xml:space="preserve"> coprono ognuna tra il 50 e il 90% del totale delle righe di codice delle rispettive classi, un coverage che è stato ritenuto soddisfacente dal team;</w:t>
       </w:r>
     </w:p>
     <w:p>
@@ -2374,6 +2861,7 @@
         <w:jc w:val="both"/>
       </w:pPr>
       <w:r>
+        <w:lastRenderedPageBreak/>
         <w:t xml:space="preserve">il secondo consiste nella valutazione del funzionamento direttamente sull’eseguibile; questo metodo è stato adoperato per valutare il corretto funzionamento delle classi del pacchetto “logico”; utilizzando questo metodo è stato possibile accertarsi che ogni pulsante </w:t>
       </w:r>
       <w:r>
@@ -2405,13 +2893,6 @@
         <w:pStyle w:val="Paragrafoelenco"/>
         <w:spacing w:after="0" w:line="276" w:lineRule="auto"/>
         <w:ind w:left="1440"/>
-        <w:jc w:val="both"/>
-      </w:pPr>
-    </w:p>
-    <w:p>
-      <w:pPr>
-        <w:pStyle w:val="Paragrafoelenco"/>
-        <w:spacing w:after="0" w:line="276" w:lineRule="auto"/>
         <w:jc w:val="both"/>
         <w:rPr>
           <w:b/>
@@ -2481,8 +2962,6 @@
       <w:r>
         <w:t xml:space="preserve">estrazione di una </w:t>
       </w:r>
-      <w:bookmarkStart w:id="1" w:name="_GoBack"/>
-      <w:bookmarkEnd w:id="1"/>
       <w:r>
         <w:t>superclasse astratta</w:t>
       </w:r>
@@ -2617,7 +3096,7 @@
 </file>
 
 <file path=word/numbering.xml><?xml version="1.0" encoding="utf-8"?>
-<w:numbering xmlns:wpc="http://schemas.microsoft.com/office/word/2010/wordprocessingCanvas" xmlns:cx="http://schemas.microsoft.com/office/drawing/2014/chartex" xmlns:mc="http://schemas.openxmlformats.org/markup-compatibility/2006" xmlns:o="urn:schemas-microsoft-com:office:office" xmlns:r="http://schemas.openxmlformats.org/officeDocument/2006/relationships" xmlns:m="http://schemas.openxmlformats.org/officeDocument/2006/math" xmlns:v="urn:schemas-microsoft-com:vml" xmlns:wp14="http://schemas.microsoft.com/office/word/2010/wordprocessingDrawing" xmlns:wp="http://schemas.openxmlformats.org/drawingml/2006/wordprocessingDrawing" xmlns:w10="urn:schemas-microsoft-com:office:word" xmlns:w="http://schemas.openxmlformats.org/wordprocessingml/2006/main" xmlns:w14="http://schemas.microsoft.com/office/word/2010/wordml" xmlns:w15="http://schemas.microsoft.com/office/word/2012/wordml" xmlns:w16se="http://schemas.microsoft.com/office/word/2015/wordml/symex" xmlns:wpg="http://schemas.microsoft.com/office/word/2010/wordprocessingGroup" xmlns:wpi="http://schemas.microsoft.com/office/word/2010/wordprocessingInk" xmlns:wne="http://schemas.microsoft.com/office/word/2006/wordml" xmlns:wps="http://schemas.microsoft.com/office/word/2010/wordprocessingShape" mc:Ignorable="w14 w15 w16se wp14">
+<w:numbering xmlns:wpc="http://schemas.microsoft.com/office/word/2010/wordprocessingCanvas" xmlns:cx="http://schemas.microsoft.com/office/drawing/2014/chartex" xmlns:cx1="http://schemas.microsoft.com/office/drawing/2015/9/8/chartex" xmlns:cx2="http://schemas.microsoft.com/office/drawing/2015/10/21/chartex" xmlns:cx3="http://schemas.microsoft.com/office/drawing/2016/5/9/chartex" xmlns:cx4="http://schemas.microsoft.com/office/drawing/2016/5/10/chartex" xmlns:cx5="http://schemas.microsoft.com/office/drawing/2016/5/11/chartex" xmlns:cx6="http://schemas.microsoft.com/office/drawing/2016/5/12/chartex" xmlns:cx7="http://schemas.microsoft.com/office/drawing/2016/5/13/chartex" xmlns:cx8="http://schemas.microsoft.com/office/drawing/2016/5/14/chartex" xmlns:mc="http://schemas.openxmlformats.org/markup-compatibility/2006" xmlns:aink="http://schemas.microsoft.com/office/drawing/2016/ink" xmlns:am3d="http://schemas.microsoft.com/office/drawing/2017/model3d" xmlns:o="urn:schemas-microsoft-com:office:office" xmlns:oel="http://schemas.microsoft.com/office/2019/extlst" xmlns:r="http://schemas.openxmlformats.org/officeDocument/2006/relationships" xmlns:m="http://schemas.openxmlformats.org/officeDocument/2006/math" xmlns:v="urn:schemas-microsoft-com:vml" xmlns:wp14="http://schemas.microsoft.com/office/word/2010/wordprocessingDrawing" xmlns:wp="http://schemas.openxmlformats.org/drawingml/2006/wordprocessingDrawing" xmlns:w10="urn:schemas-microsoft-com:office:word" xmlns:w="http://schemas.openxmlformats.org/wordprocessingml/2006/main" xmlns:w14="http://schemas.microsoft.com/office/word/2010/wordml" xmlns:w15="http://schemas.microsoft.com/office/word/2012/wordml" xmlns:w16cex="http://schemas.microsoft.com/office/word/2018/wordml/cex" xmlns:w16cid="http://schemas.microsoft.com/office/word/2016/wordml/cid" xmlns:w16="http://schemas.microsoft.com/office/word/2018/wordml" xmlns:w16sdtdh="http://schemas.microsoft.com/office/word/2020/wordml/sdtdatahash" xmlns:w16se="http://schemas.microsoft.com/office/word/2015/wordml/symex" xmlns:wpg="http://schemas.microsoft.com/office/word/2010/wordprocessingGroup" xmlns:wpi="http://schemas.microsoft.com/office/word/2010/wordprocessingInk" xmlns:wne="http://schemas.microsoft.com/office/word/2006/wordml" xmlns:wps="http://schemas.microsoft.com/office/word/2010/wordprocessingShape" mc:Ignorable="w14 w15 w16se w16cid w16 w16cex w16sdtdh wp14">
   <w:abstractNum w:abstractNumId="0" w15:restartNumberingAfterBreak="0">
     <w:nsid w:val="062D14B5"/>
     <w:multiLevelType w:val="hybridMultilevel"/>
@@ -2732,6 +3211,119 @@
     </w:lvl>
   </w:abstractNum>
   <w:abstractNum w:abstractNumId="1" w15:restartNumberingAfterBreak="0">
+    <w:nsid w:val="11121E3F"/>
+    <w:multiLevelType w:val="hybridMultilevel"/>
+    <w:tmpl w:val="FAE6E60A"/>
+    <w:lvl w:ilvl="0" w:tplc="04100001">
+      <w:start w:val="1"/>
+      <w:numFmt w:val="bullet"/>
+      <w:lvlText w:val=""/>
+      <w:lvlJc w:val="left"/>
+      <w:pPr>
+        <w:ind w:left="2190" w:hanging="360"/>
+      </w:pPr>
+      <w:rPr>
+        <w:rFonts w:ascii="Symbol" w:hAnsi="Symbol" w:hint="default"/>
+      </w:rPr>
+    </w:lvl>
+    <w:lvl w:ilvl="1" w:tplc="04100003" w:tentative="1">
+      <w:start w:val="1"/>
+      <w:numFmt w:val="bullet"/>
+      <w:lvlText w:val="o"/>
+      <w:lvlJc w:val="left"/>
+      <w:pPr>
+        <w:ind w:left="2910" w:hanging="360"/>
+      </w:pPr>
+      <w:rPr>
+        <w:rFonts w:ascii="Courier New" w:hAnsi="Courier New" w:cs="Courier New" w:hint="default"/>
+      </w:rPr>
+    </w:lvl>
+    <w:lvl w:ilvl="2" w:tplc="04100005" w:tentative="1">
+      <w:start w:val="1"/>
+      <w:numFmt w:val="bullet"/>
+      <w:lvlText w:val=""/>
+      <w:lvlJc w:val="left"/>
+      <w:pPr>
+        <w:ind w:left="3630" w:hanging="360"/>
+      </w:pPr>
+      <w:rPr>
+        <w:rFonts w:ascii="Wingdings" w:hAnsi="Wingdings" w:hint="default"/>
+      </w:rPr>
+    </w:lvl>
+    <w:lvl w:ilvl="3" w:tplc="04100001" w:tentative="1">
+      <w:start w:val="1"/>
+      <w:numFmt w:val="bullet"/>
+      <w:lvlText w:val=""/>
+      <w:lvlJc w:val="left"/>
+      <w:pPr>
+        <w:ind w:left="4350" w:hanging="360"/>
+      </w:pPr>
+      <w:rPr>
+        <w:rFonts w:ascii="Symbol" w:hAnsi="Symbol" w:hint="default"/>
+      </w:rPr>
+    </w:lvl>
+    <w:lvl w:ilvl="4" w:tplc="04100003" w:tentative="1">
+      <w:start w:val="1"/>
+      <w:numFmt w:val="bullet"/>
+      <w:lvlText w:val="o"/>
+      <w:lvlJc w:val="left"/>
+      <w:pPr>
+        <w:ind w:left="5070" w:hanging="360"/>
+      </w:pPr>
+      <w:rPr>
+        <w:rFonts w:ascii="Courier New" w:hAnsi="Courier New" w:cs="Courier New" w:hint="default"/>
+      </w:rPr>
+    </w:lvl>
+    <w:lvl w:ilvl="5" w:tplc="04100005" w:tentative="1">
+      <w:start w:val="1"/>
+      <w:numFmt w:val="bullet"/>
+      <w:lvlText w:val=""/>
+      <w:lvlJc w:val="left"/>
+      <w:pPr>
+        <w:ind w:left="5790" w:hanging="360"/>
+      </w:pPr>
+      <w:rPr>
+        <w:rFonts w:ascii="Wingdings" w:hAnsi="Wingdings" w:hint="default"/>
+      </w:rPr>
+    </w:lvl>
+    <w:lvl w:ilvl="6" w:tplc="04100001" w:tentative="1">
+      <w:start w:val="1"/>
+      <w:numFmt w:val="bullet"/>
+      <w:lvlText w:val=""/>
+      <w:lvlJc w:val="left"/>
+      <w:pPr>
+        <w:ind w:left="6510" w:hanging="360"/>
+      </w:pPr>
+      <w:rPr>
+        <w:rFonts w:ascii="Symbol" w:hAnsi="Symbol" w:hint="default"/>
+      </w:rPr>
+    </w:lvl>
+    <w:lvl w:ilvl="7" w:tplc="04100003" w:tentative="1">
+      <w:start w:val="1"/>
+      <w:numFmt w:val="bullet"/>
+      <w:lvlText w:val="o"/>
+      <w:lvlJc w:val="left"/>
+      <w:pPr>
+        <w:ind w:left="7230" w:hanging="360"/>
+      </w:pPr>
+      <w:rPr>
+        <w:rFonts w:ascii="Courier New" w:hAnsi="Courier New" w:cs="Courier New" w:hint="default"/>
+      </w:rPr>
+    </w:lvl>
+    <w:lvl w:ilvl="8" w:tplc="04100005" w:tentative="1">
+      <w:start w:val="1"/>
+      <w:numFmt w:val="bullet"/>
+      <w:lvlText w:val=""/>
+      <w:lvlJc w:val="left"/>
+      <w:pPr>
+        <w:ind w:left="7950" w:hanging="360"/>
+      </w:pPr>
+      <w:rPr>
+        <w:rFonts w:ascii="Wingdings" w:hAnsi="Wingdings" w:hint="default"/>
+      </w:rPr>
+    </w:lvl>
+  </w:abstractNum>
+  <w:abstractNum w:abstractNumId="2" w15:restartNumberingAfterBreak="0">
     <w:nsid w:val="12E33D51"/>
     <w:multiLevelType w:val="hybridMultilevel"/>
     <w:tmpl w:val="3D900AC4"/>
@@ -2820,7 +3412,7 @@
       </w:pPr>
     </w:lvl>
   </w:abstractNum>
-  <w:abstractNum w:abstractNumId="2" w15:restartNumberingAfterBreak="0">
+  <w:abstractNum w:abstractNumId="3" w15:restartNumberingAfterBreak="0">
     <w:nsid w:val="188A0BD0"/>
     <w:multiLevelType w:val="hybridMultilevel"/>
     <w:tmpl w:val="CDFCCD00"/>
@@ -2933,7 +3525,7 @@
       </w:rPr>
     </w:lvl>
   </w:abstractNum>
-  <w:abstractNum w:abstractNumId="3" w15:restartNumberingAfterBreak="0">
+  <w:abstractNum w:abstractNumId="4" w15:restartNumberingAfterBreak="0">
     <w:nsid w:val="44B63B33"/>
     <w:multiLevelType w:val="hybridMultilevel"/>
     <w:tmpl w:val="8F8ED576"/>
@@ -3046,7 +3638,7 @@
       </w:rPr>
     </w:lvl>
   </w:abstractNum>
-  <w:abstractNum w:abstractNumId="4" w15:restartNumberingAfterBreak="0">
+  <w:abstractNum w:abstractNumId="5" w15:restartNumberingAfterBreak="0">
     <w:nsid w:val="49E638B7"/>
     <w:multiLevelType w:val="hybridMultilevel"/>
     <w:tmpl w:val="FE965836"/>
@@ -3159,7 +3751,7 @@
       </w:rPr>
     </w:lvl>
   </w:abstractNum>
-  <w:abstractNum w:abstractNumId="5" w15:restartNumberingAfterBreak="0">
+  <w:abstractNum w:abstractNumId="6" w15:restartNumberingAfterBreak="0">
     <w:nsid w:val="54546E5C"/>
     <w:multiLevelType w:val="hybridMultilevel"/>
     <w:tmpl w:val="13E49330"/>
@@ -3272,7 +3864,7 @@
       </w:rPr>
     </w:lvl>
   </w:abstractNum>
-  <w:abstractNum w:abstractNumId="6" w15:restartNumberingAfterBreak="0">
+  <w:abstractNum w:abstractNumId="7" w15:restartNumberingAfterBreak="0">
     <w:nsid w:val="67573CF0"/>
     <w:multiLevelType w:val="hybridMultilevel"/>
     <w:tmpl w:val="22E8935A"/>
@@ -3358,7 +3950,7 @@
       </w:pPr>
     </w:lvl>
   </w:abstractNum>
-  <w:abstractNum w:abstractNumId="7" w15:restartNumberingAfterBreak="0">
+  <w:abstractNum w:abstractNumId="8" w15:restartNumberingAfterBreak="0">
     <w:nsid w:val="7FE414BA"/>
     <w:multiLevelType w:val="hybridMultilevel"/>
     <w:tmpl w:val="C1DC8640"/>
@@ -3471,35 +4063,38 @@
       </w:rPr>
     </w:lvl>
   </w:abstractNum>
-  <w:num w:numId="1">
+  <w:num w:numId="1" w16cid:durableId="172956446">
+    <w:abstractNumId w:val="7"/>
+  </w:num>
+  <w:num w:numId="2" w16cid:durableId="1763331368">
+    <w:abstractNumId w:val="4"/>
+  </w:num>
+  <w:num w:numId="3" w16cid:durableId="1980652022">
+    <w:abstractNumId w:val="2"/>
+  </w:num>
+  <w:num w:numId="4" w16cid:durableId="688988930">
+    <w:abstractNumId w:val="3"/>
+  </w:num>
+  <w:num w:numId="5" w16cid:durableId="954218103">
+    <w:abstractNumId w:val="8"/>
+  </w:num>
+  <w:num w:numId="6" w16cid:durableId="1667709149">
+    <w:abstractNumId w:val="0"/>
+  </w:num>
+  <w:num w:numId="7" w16cid:durableId="221992199">
+    <w:abstractNumId w:val="5"/>
+  </w:num>
+  <w:num w:numId="8" w16cid:durableId="1752578488">
     <w:abstractNumId w:val="6"/>
   </w:num>
-  <w:num w:numId="2">
-    <w:abstractNumId w:val="3"/>
-  </w:num>
-  <w:num w:numId="3">
+  <w:num w:numId="9" w16cid:durableId="1953898007">
     <w:abstractNumId w:val="1"/>
-  </w:num>
-  <w:num w:numId="4">
-    <w:abstractNumId w:val="2"/>
-  </w:num>
-  <w:num w:numId="5">
-    <w:abstractNumId w:val="7"/>
-  </w:num>
-  <w:num w:numId="6">
-    <w:abstractNumId w:val="0"/>
-  </w:num>
-  <w:num w:numId="7">
-    <w:abstractNumId w:val="4"/>
-  </w:num>
-  <w:num w:numId="8">
-    <w:abstractNumId w:val="5"/>
   </w:num>
 </w:numbering>
 </file>
 
 <file path=word/styles.xml><?xml version="1.0" encoding="utf-8"?>
-<w:styles xmlns:mc="http://schemas.openxmlformats.org/markup-compatibility/2006" xmlns:r="http://schemas.openxmlformats.org/officeDocument/2006/relationships" xmlns:w="http://schemas.openxmlformats.org/wordprocessingml/2006/main" xmlns:w14="http://schemas.microsoft.com/office/word/2010/wordml" xmlns:w15="http://schemas.microsoft.com/office/word/2012/wordml" xmlns:w16se="http://schemas.microsoft.com/office/word/2015/wordml/symex" mc:Ignorable="w14 w15 w16se">
+<w:styles xmlns:mc="http://schemas.openxmlformats.org/markup-compatibility/2006" xmlns:r="http://schemas.openxmlformats.org/officeDocument/2006/relationships" xmlns:w="http://schemas.openxmlformats.org/wordprocessingml/2006/main" xmlns:w14="http://schemas.microsoft.com/office/word/2010/wordml" xmlns:w15="http://schemas.microsoft.com/office/word/2012/wordml" xmlns:w16cex="http://schemas.microsoft.com/office/word/2018/wordml/cex" xmlns:w16cid="http://schemas.microsoft.com/office/word/2016/wordml/cid" xmlns:w16="http://schemas.microsoft.com/office/word/2018/wordml" xmlns:w16sdtdh="http://schemas.microsoft.com/office/word/2020/wordml/sdtdatahash" xmlns:w16se="http://schemas.microsoft.com/office/word/2015/wordml/symex" mc:Ignorable="w14 w15 w16se w16cid w16 w16cex w16sdtdh">
   <w:docDefaults>
     <w:rPrDefault>
       <w:rPr>
@@ -3515,7 +4110,7 @@
       </w:pPr>
     </w:pPrDefault>
   </w:docDefaults>
-  <w:latentStyles w:defLockedState="0" w:defUIPriority="99" w:defSemiHidden="0" w:defUnhideWhenUsed="0" w:defQFormat="0" w:count="371">
+  <w:latentStyles w:defLockedState="0" w:defUIPriority="99" w:defSemiHidden="0" w:defUnhideWhenUsed="0" w:defQFormat="0" w:count="376">
     <w:lsdException w:name="Normal" w:uiPriority="0" w:qFormat="1"/>
     <w:lsdException w:name="heading 1" w:uiPriority="9" w:qFormat="1"/>
     <w:lsdException w:name="heading 2" w:semiHidden="1" w:uiPriority="9" w:unhideWhenUsed="1" w:qFormat="1"/>
@@ -3887,6 +4482,11 @@
     <w:lsdException w:name="List Table 5 Dark Accent 6" w:uiPriority="50"/>
     <w:lsdException w:name="List Table 6 Colorful Accent 6" w:uiPriority="51"/>
     <w:lsdException w:name="List Table 7 Colorful Accent 6" w:uiPriority="52"/>
+    <w:lsdException w:name="Mention" w:semiHidden="1" w:unhideWhenUsed="1"/>
+    <w:lsdException w:name="Smart Hyperlink" w:semiHidden="1" w:unhideWhenUsed="1"/>
+    <w:lsdException w:name="Hashtag" w:semiHidden="1" w:unhideWhenUsed="1"/>
+    <w:lsdException w:name="Unresolved Mention" w:semiHidden="1" w:unhideWhenUsed="1"/>
+    <w:lsdException w:name="Smart Link" w:semiHidden="1" w:unhideWhenUsed="1"/>
   </w:latentStyles>
   <w:style w:type="paragraph" w:default="1" w:styleId="Normale">
     <w:name w:val="Normal"/>

</xml_diff>